<commit_message>
Questionario 1 Signed-off-by: Paulo <pauloaugustomiguelfonseca@gmail.com>
</commit_message>
<xml_diff>
--- a/QuestoesTeo/Aula1.docx
+++ b/QuestoesTeo/Aula1.docx
@@ -12,27 +12,104 @@
           <w:rFonts w:ascii="Times New Roman" w:hAnsi="Times New Roman" w:cs="Times New Roman"/>
           <w:sz w:val="24"/>
           <w:szCs w:val="24"/>
-          <w:lang/>
-        </w:rPr>
-      </w:pPr>
-      <w:r>
-        <w:rPr>
-          <w:rFonts w:ascii="Times New Roman" w:hAnsi="Times New Roman" w:cs="Times New Roman"/>
-          <w:sz w:val="24"/>
-          <w:szCs w:val="24"/>
-          <w:lang/>
-        </w:rPr>
-        <w:t>Paulo Augusto Miguel Fonseca de Souza</w:t>
-      </w:r>
+        </w:rPr>
+      </w:pPr>
+      <w:r>
+        <w:rPr>
+          <w:rFonts w:ascii="Times New Roman" w:hAnsi="Times New Roman" w:cs="Times New Roman"/>
+          <w:sz w:val="24"/>
+          <w:szCs w:val="24"/>
+        </w:rPr>
+        <w:t>Paulo A</w:t>
+      </w:r>
+      <w:r>
+        <w:rPr>
+          <w:rFonts w:ascii="Times New Roman" w:hAnsi="Times New Roman" w:cs="Times New Roman"/>
+          <w:sz w:val="24"/>
+          <w:szCs w:val="24"/>
+        </w:rPr>
+        <w:t>ugusto Miguel Fonseca de Souza</w:t>
+      </w:r>
+      <w:r>
+        <w:rPr>
+          <w:rFonts w:ascii="Times New Roman" w:hAnsi="Times New Roman" w:cs="Times New Roman"/>
+          <w:sz w:val="24"/>
+          <w:szCs w:val="24"/>
+        </w:rPr>
+        <w:tab/>
+      </w:r>
+      <w:r>
+        <w:rPr>
+          <w:rFonts w:ascii="Times New Roman" w:hAnsi="Times New Roman" w:cs="Times New Roman"/>
+          <w:sz w:val="24"/>
+          <w:szCs w:val="24"/>
+        </w:rPr>
+        <w:tab/>
+      </w:r>
+      <w:r>
+        <w:rPr>
+          <w:rFonts w:ascii="Times New Roman" w:hAnsi="Times New Roman" w:cs="Times New Roman"/>
+          <w:sz w:val="24"/>
+          <w:szCs w:val="24"/>
+        </w:rPr>
+        <w:tab/>
+        <w:t>13/0035173</w:t>
+      </w:r>
+    </w:p>
+    <w:p>
+      <w:pPr>
+        <w:autoSpaceDE w:val="0"/>
+        <w:autoSpaceDN w:val="0"/>
+        <w:adjustRightInd w:val="0"/>
+        <w:spacing w:after="0" w:line="240" w:lineRule="auto"/>
+        <w:rPr>
+          <w:rFonts w:ascii="Times New Roman" w:hAnsi="Times New Roman" w:cs="Times New Roman"/>
+          <w:sz w:val="24"/>
+          <w:szCs w:val="24"/>
+        </w:rPr>
+      </w:pPr>
+      <w:r>
+        <w:rPr>
+          <w:rFonts w:ascii="Times New Roman" w:hAnsi="Times New Roman" w:cs="Times New Roman"/>
+          <w:sz w:val="24"/>
+          <w:szCs w:val="24"/>
+        </w:rPr>
+        <w:t>Questões da aula do dia 07/03/2017</w:t>
+      </w:r>
+    </w:p>
+    <w:p>
+      <w:pPr>
+        <w:autoSpaceDE w:val="0"/>
+        <w:autoSpaceDN w:val="0"/>
+        <w:adjustRightInd w:val="0"/>
+        <w:spacing w:after="0" w:line="240" w:lineRule="auto"/>
+        <w:rPr>
+          <w:rFonts w:ascii="Times New Roman" w:hAnsi="Times New Roman" w:cs="Times New Roman"/>
+          <w:sz w:val="24"/>
+          <w:szCs w:val="24"/>
+        </w:rPr>
+      </w:pPr>
+    </w:p>
+    <w:p>
+      <w:pPr>
+        <w:autoSpaceDE w:val="0"/>
+        <w:autoSpaceDN w:val="0"/>
+        <w:adjustRightInd w:val="0"/>
+        <w:spacing w:after="0" w:line="240" w:lineRule="auto"/>
+        <w:rPr>
+          <w:rFonts w:ascii="Times New Roman" w:hAnsi="Times New Roman" w:cs="Times New Roman"/>
+          <w:sz w:val="24"/>
+          <w:szCs w:val="24"/>
+        </w:rPr>
+      </w:pPr>
       <w:proofErr w:type="gramStart"/>
       <w:r>
         <w:rPr>
           <w:rFonts w:ascii="Times New Roman" w:hAnsi="Times New Roman" w:cs="Times New Roman"/>
           <w:sz w:val="24"/>
           <w:szCs w:val="24"/>
-          <w:lang/>
-        </w:rPr>
-        <w:t xml:space="preserve">  </w:t>
+        </w:rPr>
+        <w:t>1</w:t>
       </w:r>
       <w:proofErr w:type="gramEnd"/>
       <w:r>
@@ -40,78 +117,53 @@
           <w:rFonts w:ascii="Times New Roman" w:hAnsi="Times New Roman" w:cs="Times New Roman"/>
           <w:sz w:val="24"/>
           <w:szCs w:val="24"/>
-          <w:lang/>
-        </w:rPr>
-        <w:tab/>
-      </w:r>
-      <w:r>
-        <w:rPr>
-          <w:rFonts w:ascii="Times New Roman" w:hAnsi="Times New Roman" w:cs="Times New Roman"/>
-          <w:sz w:val="24"/>
-          <w:szCs w:val="24"/>
-          <w:lang/>
-        </w:rPr>
-        <w:tab/>
-      </w:r>
-      <w:r>
-        <w:rPr>
-          <w:rFonts w:ascii="Times New Roman" w:hAnsi="Times New Roman" w:cs="Times New Roman"/>
-          <w:sz w:val="24"/>
-          <w:szCs w:val="24"/>
-          <w:lang/>
-        </w:rPr>
-        <w:tab/>
-        <w:t>13/0035173</w:t>
-      </w:r>
-    </w:p>
-    <w:p>
-      <w:pPr>
-        <w:autoSpaceDE w:val="0"/>
-        <w:autoSpaceDN w:val="0"/>
-        <w:adjustRightInd w:val="0"/>
-        <w:spacing w:after="0" w:line="240" w:lineRule="auto"/>
-        <w:rPr>
-          <w:rFonts w:ascii="Times New Roman" w:hAnsi="Times New Roman" w:cs="Times New Roman"/>
-          <w:sz w:val="24"/>
-          <w:szCs w:val="24"/>
-          <w:lang/>
-        </w:rPr>
-      </w:pPr>
-      <w:r>
-        <w:rPr>
-          <w:rFonts w:ascii="Times New Roman" w:hAnsi="Times New Roman" w:cs="Times New Roman"/>
-          <w:sz w:val="24"/>
-          <w:szCs w:val="24"/>
-          <w:lang/>
-        </w:rPr>
-        <w:t>Questões da aula do dia 07/03/2017</w:t>
-      </w:r>
-    </w:p>
-    <w:p>
-      <w:pPr>
-        <w:autoSpaceDE w:val="0"/>
-        <w:autoSpaceDN w:val="0"/>
-        <w:adjustRightInd w:val="0"/>
-        <w:spacing w:after="0" w:line="240" w:lineRule="auto"/>
-        <w:rPr>
-          <w:rFonts w:ascii="Times New Roman" w:hAnsi="Times New Roman" w:cs="Times New Roman"/>
-          <w:sz w:val="24"/>
-          <w:szCs w:val="24"/>
-          <w:lang/>
-        </w:rPr>
-      </w:pPr>
-    </w:p>
-    <w:p>
-      <w:pPr>
-        <w:autoSpaceDE w:val="0"/>
-        <w:autoSpaceDN w:val="0"/>
-        <w:adjustRightInd w:val="0"/>
-        <w:spacing w:after="0" w:line="240" w:lineRule="auto"/>
-        <w:rPr>
-          <w:rFonts w:ascii="Times New Roman" w:hAnsi="Times New Roman" w:cs="Times New Roman"/>
-          <w:sz w:val="24"/>
-          <w:szCs w:val="24"/>
-          <w:lang/>
+        </w:rPr>
+        <w:t>)O que são sistemas embarcados?</w:t>
+      </w:r>
+    </w:p>
+    <w:p>
+      <w:pPr>
+        <w:autoSpaceDE w:val="0"/>
+        <w:autoSpaceDN w:val="0"/>
+        <w:adjustRightInd w:val="0"/>
+        <w:spacing w:after="0" w:line="240" w:lineRule="auto"/>
+        <w:rPr>
+          <w:rFonts w:ascii="Times New Roman" w:hAnsi="Times New Roman" w:cs="Times New Roman"/>
+          <w:sz w:val="24"/>
+          <w:szCs w:val="24"/>
+        </w:rPr>
+      </w:pPr>
+      <w:r>
+        <w:rPr>
+          <w:rFonts w:ascii="Times New Roman" w:hAnsi="Times New Roman" w:cs="Times New Roman"/>
+          <w:sz w:val="24"/>
+          <w:szCs w:val="24"/>
+        </w:rPr>
+        <w:tab/>
+        <w:t>São sistemas com desenvolvimento voltados para aplicações especificas na qual fica executando repetidas vezes.</w:t>
+      </w:r>
+    </w:p>
+    <w:p>
+      <w:pPr>
+        <w:autoSpaceDE w:val="0"/>
+        <w:autoSpaceDN w:val="0"/>
+        <w:adjustRightInd w:val="0"/>
+        <w:spacing w:after="0" w:line="240" w:lineRule="auto"/>
+        <w:rPr>
+          <w:rFonts w:ascii="Calibri" w:hAnsi="Calibri" w:cs="Calibri"/>
+        </w:rPr>
+      </w:pPr>
+    </w:p>
+    <w:p>
+      <w:pPr>
+        <w:autoSpaceDE w:val="0"/>
+        <w:autoSpaceDN w:val="0"/>
+        <w:adjustRightInd w:val="0"/>
+        <w:spacing w:after="0" w:line="240" w:lineRule="auto"/>
+        <w:rPr>
+          <w:rFonts w:ascii="Times New Roman" w:hAnsi="Times New Roman" w:cs="Times New Roman"/>
+          <w:sz w:val="24"/>
+          <w:szCs w:val="24"/>
         </w:rPr>
       </w:pPr>
       <w:proofErr w:type="gramStart"/>
@@ -120,9 +172,8 @@
           <w:rFonts w:ascii="Times New Roman" w:hAnsi="Times New Roman" w:cs="Times New Roman"/>
           <w:sz w:val="24"/>
           <w:szCs w:val="24"/>
-          <w:lang/>
-        </w:rPr>
-        <w:t>1</w:t>
+        </w:rPr>
+        <w:t>2</w:t>
       </w:r>
       <w:proofErr w:type="gramEnd"/>
       <w:r>
@@ -130,33 +181,48 @@
           <w:rFonts w:ascii="Times New Roman" w:hAnsi="Times New Roman" w:cs="Times New Roman"/>
           <w:sz w:val="24"/>
           <w:szCs w:val="24"/>
-          <w:lang/>
-        </w:rPr>
-        <w:t>)O que são sistemas embarcados?</w:t>
-      </w:r>
-    </w:p>
-    <w:p>
-      <w:pPr>
-        <w:autoSpaceDE w:val="0"/>
-        <w:autoSpaceDN w:val="0"/>
-        <w:adjustRightInd w:val="0"/>
-        <w:spacing w:after="0" w:line="240" w:lineRule="auto"/>
-        <w:rPr>
-          <w:rFonts w:ascii="Times New Roman" w:hAnsi="Times New Roman" w:cs="Times New Roman"/>
-          <w:sz w:val="24"/>
-          <w:szCs w:val="24"/>
-          <w:lang/>
-        </w:rPr>
-      </w:pPr>
-      <w:r>
-        <w:rPr>
-          <w:rFonts w:ascii="Times New Roman" w:hAnsi="Times New Roman" w:cs="Times New Roman"/>
-          <w:sz w:val="24"/>
-          <w:szCs w:val="24"/>
-          <w:lang/>
-        </w:rPr>
-        <w:tab/>
-        <w:t>São sistemas com desenvolvimento voltados para aplicações especificas na qual fica executando repetidas vezes.</w:t>
+        </w:rPr>
+        <w:t xml:space="preserve">)O que são sistemas </w:t>
+      </w:r>
+      <w:proofErr w:type="spellStart"/>
+      <w:r>
+        <w:rPr>
+          <w:rFonts w:ascii="Times New Roman" w:hAnsi="Times New Roman" w:cs="Times New Roman"/>
+          <w:sz w:val="24"/>
+          <w:szCs w:val="24"/>
+        </w:rPr>
+        <w:t>microprocessados</w:t>
+      </w:r>
+      <w:proofErr w:type="spellEnd"/>
+      <w:r>
+        <w:rPr>
+          <w:rFonts w:ascii="Times New Roman" w:hAnsi="Times New Roman" w:cs="Times New Roman"/>
+          <w:sz w:val="24"/>
+          <w:szCs w:val="24"/>
+        </w:rPr>
+        <w:t>?</w:t>
+      </w:r>
+    </w:p>
+    <w:p>
+      <w:pPr>
+        <w:autoSpaceDE w:val="0"/>
+        <w:autoSpaceDN w:val="0"/>
+        <w:adjustRightInd w:val="0"/>
+        <w:spacing w:after="0" w:line="240" w:lineRule="auto"/>
+        <w:rPr>
+          <w:rFonts w:ascii="Times New Roman" w:hAnsi="Times New Roman" w:cs="Times New Roman"/>
+          <w:sz w:val="24"/>
+          <w:szCs w:val="24"/>
+        </w:rPr>
+      </w:pPr>
+      <w:r>
+        <w:rPr>
+          <w:rFonts w:ascii="Times New Roman" w:hAnsi="Times New Roman" w:cs="Times New Roman"/>
+          <w:sz w:val="24"/>
+          <w:szCs w:val="24"/>
+        </w:rPr>
+        <w:tab/>
+        <w:t>São sistemas que necessitam de um microprocessador para realizar determinadas tarefas. O microprocessador é programado para executar o que se é necessário.</w:t>
       </w:r>
     </w:p>
     <w:p>
@@ -167,21 +233,19 @@
         <w:spacing w:after="0" w:line="240" w:lineRule="auto"/>
         <w:rPr>
           <w:rFonts w:ascii="Calibri" w:hAnsi="Calibri" w:cs="Calibri"/>
-          <w:lang/>
-        </w:rPr>
-      </w:pPr>
-    </w:p>
-    <w:p>
-      <w:pPr>
-        <w:autoSpaceDE w:val="0"/>
-        <w:autoSpaceDN w:val="0"/>
-        <w:adjustRightInd w:val="0"/>
-        <w:spacing w:after="0" w:line="240" w:lineRule="auto"/>
-        <w:rPr>
-          <w:rFonts w:ascii="Times New Roman" w:hAnsi="Times New Roman" w:cs="Times New Roman"/>
-          <w:sz w:val="24"/>
-          <w:szCs w:val="24"/>
-          <w:lang/>
+        </w:rPr>
+      </w:pPr>
+    </w:p>
+    <w:p>
+      <w:pPr>
+        <w:autoSpaceDE w:val="0"/>
+        <w:autoSpaceDN w:val="0"/>
+        <w:adjustRightInd w:val="0"/>
+        <w:spacing w:after="0" w:line="240" w:lineRule="auto"/>
+        <w:rPr>
+          <w:rFonts w:ascii="Times New Roman" w:hAnsi="Times New Roman" w:cs="Times New Roman"/>
+          <w:sz w:val="24"/>
+          <w:szCs w:val="24"/>
         </w:rPr>
       </w:pPr>
       <w:proofErr w:type="gramStart"/>
@@ -190,9 +254,8 @@
           <w:rFonts w:ascii="Times New Roman" w:hAnsi="Times New Roman" w:cs="Times New Roman"/>
           <w:sz w:val="24"/>
           <w:szCs w:val="24"/>
-          <w:lang/>
-        </w:rPr>
-        <w:t>2</w:t>
+        </w:rPr>
+        <w:t>3</w:t>
       </w:r>
       <w:proofErr w:type="gramEnd"/>
       <w:r>
@@ -200,89 +263,39 @@
           <w:rFonts w:ascii="Times New Roman" w:hAnsi="Times New Roman" w:cs="Times New Roman"/>
           <w:sz w:val="24"/>
           <w:szCs w:val="24"/>
-          <w:lang/>
-        </w:rPr>
-        <w:t xml:space="preserve">)O que são sistemas </w:t>
-      </w:r>
-      <w:proofErr w:type="spellStart"/>
-      <w:r>
-        <w:rPr>
-          <w:rFonts w:ascii="Times New Roman" w:hAnsi="Times New Roman" w:cs="Times New Roman"/>
-          <w:sz w:val="24"/>
-          <w:szCs w:val="24"/>
-          <w:lang/>
-        </w:rPr>
-        <w:t>microprocessados</w:t>
-      </w:r>
-      <w:proofErr w:type="spellEnd"/>
-      <w:r>
-        <w:rPr>
-          <w:rFonts w:ascii="Times New Roman" w:hAnsi="Times New Roman" w:cs="Times New Roman"/>
-          <w:sz w:val="24"/>
-          <w:szCs w:val="24"/>
-          <w:lang/>
-        </w:rPr>
-        <w:t>?</w:t>
-      </w:r>
-    </w:p>
-    <w:p>
-      <w:pPr>
-        <w:autoSpaceDE w:val="0"/>
-        <w:autoSpaceDN w:val="0"/>
-        <w:adjustRightInd w:val="0"/>
-        <w:spacing w:after="0" w:line="240" w:lineRule="auto"/>
-        <w:rPr>
-          <w:rFonts w:ascii="Times New Roman" w:hAnsi="Times New Roman" w:cs="Times New Roman"/>
-          <w:sz w:val="24"/>
-          <w:szCs w:val="24"/>
-          <w:lang/>
-        </w:rPr>
-      </w:pPr>
-      <w:r>
-        <w:rPr>
-          <w:rFonts w:ascii="Times New Roman" w:hAnsi="Times New Roman" w:cs="Times New Roman"/>
-          <w:sz w:val="24"/>
-          <w:szCs w:val="24"/>
-          <w:lang/>
-        </w:rPr>
-        <w:tab/>
-        <w:t>São sistemas que necessitam de um microprocessador para realizar determinadas tarefas. O microprocessador é programado para executar o que se é necessário.</w:t>
-      </w:r>
-    </w:p>
-    <w:p>
-      <w:pPr>
-        <w:autoSpaceDE w:val="0"/>
-        <w:autoSpaceDN w:val="0"/>
-        <w:adjustRightInd w:val="0"/>
-        <w:spacing w:after="0" w:line="240" w:lineRule="auto"/>
-        <w:rPr>
-          <w:rFonts w:ascii="Calibri" w:hAnsi="Calibri" w:cs="Calibri"/>
-          <w:lang/>
-        </w:rPr>
-      </w:pPr>
-    </w:p>
-    <w:p>
-      <w:pPr>
-        <w:autoSpaceDE w:val="0"/>
-        <w:autoSpaceDN w:val="0"/>
-        <w:adjustRightInd w:val="0"/>
-        <w:spacing w:after="0" w:line="240" w:lineRule="auto"/>
-        <w:rPr>
-          <w:rFonts w:ascii="Times New Roman" w:hAnsi="Times New Roman" w:cs="Times New Roman"/>
-          <w:sz w:val="24"/>
-          <w:szCs w:val="24"/>
-          <w:lang/>
-        </w:rPr>
-      </w:pPr>
+        </w:rPr>
+        <w:t>)Apresente aplicações de sistemas embarcados:</w:t>
+      </w:r>
+    </w:p>
+    <w:p>
+      <w:pPr>
+        <w:autoSpaceDE w:val="0"/>
+        <w:autoSpaceDN w:val="0"/>
+        <w:adjustRightInd w:val="0"/>
+        <w:spacing w:after="0" w:line="240" w:lineRule="auto"/>
+        <w:rPr>
+          <w:rFonts w:ascii="Times New Roman" w:hAnsi="Times New Roman" w:cs="Times New Roman"/>
+          <w:sz w:val="24"/>
+          <w:szCs w:val="24"/>
+        </w:rPr>
+      </w:pPr>
+      <w:r>
+        <w:rPr>
+          <w:rFonts w:ascii="Times New Roman" w:hAnsi="Times New Roman" w:cs="Times New Roman"/>
+          <w:sz w:val="24"/>
+          <w:szCs w:val="24"/>
+        </w:rPr>
+        <w:tab/>
+        <w:t xml:space="preserve">*Para </w:t>
+      </w:r>
       <w:proofErr w:type="gramStart"/>
       <w:r>
         <w:rPr>
           <w:rFonts w:ascii="Times New Roman" w:hAnsi="Times New Roman" w:cs="Times New Roman"/>
           <w:sz w:val="24"/>
           <w:szCs w:val="24"/>
-          <w:lang/>
-        </w:rPr>
-        <w:t>3</w:t>
+        </w:rPr>
+        <w:t>industria</w:t>
       </w:r>
       <w:proofErr w:type="gramEnd"/>
       <w:r>
@@ -290,51 +303,6 @@
           <w:rFonts w:ascii="Times New Roman" w:hAnsi="Times New Roman" w:cs="Times New Roman"/>
           <w:sz w:val="24"/>
           <w:szCs w:val="24"/>
-          <w:lang/>
-        </w:rPr>
-        <w:t>)Apresente aplicações de sistemas embarcados:</w:t>
-      </w:r>
-    </w:p>
-    <w:p>
-      <w:pPr>
-        <w:autoSpaceDE w:val="0"/>
-        <w:autoSpaceDN w:val="0"/>
-        <w:adjustRightInd w:val="0"/>
-        <w:spacing w:after="0" w:line="240" w:lineRule="auto"/>
-        <w:rPr>
-          <w:rFonts w:ascii="Times New Roman" w:hAnsi="Times New Roman" w:cs="Times New Roman"/>
-          <w:sz w:val="24"/>
-          <w:szCs w:val="24"/>
-          <w:lang/>
-        </w:rPr>
-      </w:pPr>
-      <w:r>
-        <w:rPr>
-          <w:rFonts w:ascii="Times New Roman" w:hAnsi="Times New Roman" w:cs="Times New Roman"/>
-          <w:sz w:val="24"/>
-          <w:szCs w:val="24"/>
-          <w:lang/>
-        </w:rPr>
-        <w:tab/>
-        <w:t xml:space="preserve">*Para </w:t>
-      </w:r>
-      <w:proofErr w:type="gramStart"/>
-      <w:r>
-        <w:rPr>
-          <w:rFonts w:ascii="Times New Roman" w:hAnsi="Times New Roman" w:cs="Times New Roman"/>
-          <w:sz w:val="24"/>
-          <w:szCs w:val="24"/>
-          <w:lang/>
-        </w:rPr>
-        <w:t>industria</w:t>
-      </w:r>
-      <w:proofErr w:type="gramEnd"/>
-      <w:r>
-        <w:rPr>
-          <w:rFonts w:ascii="Times New Roman" w:hAnsi="Times New Roman" w:cs="Times New Roman"/>
-          <w:sz w:val="24"/>
-          <w:szCs w:val="24"/>
-          <w:lang/>
         </w:rPr>
         <w:t xml:space="preserve"> automotiva;</w:t>
       </w:r>
@@ -349,24 +317,21 @@
           <w:rFonts w:ascii="Times New Roman" w:hAnsi="Times New Roman" w:cs="Times New Roman"/>
           <w:sz w:val="24"/>
           <w:szCs w:val="24"/>
-          <w:lang/>
-        </w:rPr>
-      </w:pPr>
-      <w:r>
-        <w:rPr>
-          <w:rFonts w:ascii="Times New Roman" w:hAnsi="Times New Roman" w:cs="Times New Roman"/>
-          <w:sz w:val="24"/>
-          <w:szCs w:val="24"/>
-          <w:lang/>
-        </w:rPr>
-        <w:tab/>
-      </w:r>
-      <w:r>
-        <w:rPr>
-          <w:rFonts w:ascii="Times New Roman" w:hAnsi="Times New Roman" w:cs="Times New Roman"/>
-          <w:sz w:val="24"/>
-          <w:szCs w:val="24"/>
-          <w:lang/>
+        </w:rPr>
+      </w:pPr>
+      <w:r>
+        <w:rPr>
+          <w:rFonts w:ascii="Times New Roman" w:hAnsi="Times New Roman" w:cs="Times New Roman"/>
+          <w:sz w:val="24"/>
+          <w:szCs w:val="24"/>
+        </w:rPr>
+        <w:tab/>
+      </w:r>
+      <w:r>
+        <w:rPr>
+          <w:rFonts w:ascii="Times New Roman" w:hAnsi="Times New Roman" w:cs="Times New Roman"/>
+          <w:sz w:val="24"/>
+          <w:szCs w:val="24"/>
         </w:rPr>
         <w:tab/>
         <w:t>Redes de comunicação embarcada</w:t>
@@ -382,24 +347,21 @@
           <w:rFonts w:ascii="Times New Roman" w:hAnsi="Times New Roman" w:cs="Times New Roman"/>
           <w:sz w:val="24"/>
           <w:szCs w:val="24"/>
-          <w:lang/>
-        </w:rPr>
-      </w:pPr>
-      <w:r>
-        <w:rPr>
-          <w:rFonts w:ascii="Times New Roman" w:hAnsi="Times New Roman" w:cs="Times New Roman"/>
-          <w:sz w:val="24"/>
-          <w:szCs w:val="24"/>
-          <w:lang/>
-        </w:rPr>
-        <w:tab/>
-      </w:r>
-      <w:r>
-        <w:rPr>
-          <w:rFonts w:ascii="Times New Roman" w:hAnsi="Times New Roman" w:cs="Times New Roman"/>
-          <w:sz w:val="24"/>
-          <w:szCs w:val="24"/>
-          <w:lang/>
+        </w:rPr>
+      </w:pPr>
+      <w:r>
+        <w:rPr>
+          <w:rFonts w:ascii="Times New Roman" w:hAnsi="Times New Roman" w:cs="Times New Roman"/>
+          <w:sz w:val="24"/>
+          <w:szCs w:val="24"/>
+        </w:rPr>
+        <w:tab/>
+      </w:r>
+      <w:r>
+        <w:rPr>
+          <w:rFonts w:ascii="Times New Roman" w:hAnsi="Times New Roman" w:cs="Times New Roman"/>
+          <w:sz w:val="24"/>
+          <w:szCs w:val="24"/>
         </w:rPr>
         <w:tab/>
         <w:t xml:space="preserve">Sistemas de </w:t>
@@ -411,7 +373,6 @@
           <w:rFonts w:ascii="Times New Roman" w:hAnsi="Times New Roman" w:cs="Times New Roman"/>
           <w:sz w:val="24"/>
           <w:szCs w:val="24"/>
-          <w:lang/>
         </w:rPr>
         <w:t>gps</w:t>
       </w:r>
@@ -422,7 +383,6 @@
           <w:rFonts w:ascii="Times New Roman" w:hAnsi="Times New Roman" w:cs="Times New Roman"/>
           <w:sz w:val="24"/>
           <w:szCs w:val="24"/>
-          <w:lang/>
         </w:rPr>
         <w:t xml:space="preserve"> e navegação</w:t>
       </w:r>
@@ -437,24 +397,21 @@
           <w:rFonts w:ascii="Times New Roman" w:hAnsi="Times New Roman" w:cs="Times New Roman"/>
           <w:sz w:val="24"/>
           <w:szCs w:val="24"/>
-          <w:lang/>
-        </w:rPr>
-      </w:pPr>
-      <w:r>
-        <w:rPr>
-          <w:rFonts w:ascii="Times New Roman" w:hAnsi="Times New Roman" w:cs="Times New Roman"/>
-          <w:sz w:val="24"/>
-          <w:szCs w:val="24"/>
-          <w:lang/>
-        </w:rPr>
-        <w:tab/>
-      </w:r>
-      <w:r>
-        <w:rPr>
-          <w:rFonts w:ascii="Times New Roman" w:hAnsi="Times New Roman" w:cs="Times New Roman"/>
-          <w:sz w:val="24"/>
-          <w:szCs w:val="24"/>
-          <w:lang/>
+        </w:rPr>
+      </w:pPr>
+      <w:r>
+        <w:rPr>
+          <w:rFonts w:ascii="Times New Roman" w:hAnsi="Times New Roman" w:cs="Times New Roman"/>
+          <w:sz w:val="24"/>
+          <w:szCs w:val="24"/>
+        </w:rPr>
+        <w:tab/>
+      </w:r>
+      <w:r>
+        <w:rPr>
+          <w:rFonts w:ascii="Times New Roman" w:hAnsi="Times New Roman" w:cs="Times New Roman"/>
+          <w:sz w:val="24"/>
+          <w:szCs w:val="24"/>
         </w:rPr>
         <w:tab/>
         <w:t>Controle de motor e injeção eletrônica</w:t>
@@ -470,24 +427,21 @@
           <w:rFonts w:ascii="Times New Roman" w:hAnsi="Times New Roman" w:cs="Times New Roman"/>
           <w:sz w:val="24"/>
           <w:szCs w:val="24"/>
-          <w:lang/>
-        </w:rPr>
-      </w:pPr>
-      <w:r>
-        <w:rPr>
-          <w:rFonts w:ascii="Times New Roman" w:hAnsi="Times New Roman" w:cs="Times New Roman"/>
-          <w:sz w:val="24"/>
-          <w:szCs w:val="24"/>
-          <w:lang/>
-        </w:rPr>
-        <w:tab/>
-      </w:r>
-      <w:r>
-        <w:rPr>
-          <w:rFonts w:ascii="Times New Roman" w:hAnsi="Times New Roman" w:cs="Times New Roman"/>
-          <w:sz w:val="24"/>
-          <w:szCs w:val="24"/>
-          <w:lang/>
+        </w:rPr>
+      </w:pPr>
+      <w:r>
+        <w:rPr>
+          <w:rFonts w:ascii="Times New Roman" w:hAnsi="Times New Roman" w:cs="Times New Roman"/>
+          <w:sz w:val="24"/>
+          <w:szCs w:val="24"/>
+        </w:rPr>
+        <w:tab/>
+      </w:r>
+      <w:r>
+        <w:rPr>
+          <w:rFonts w:ascii="Times New Roman" w:hAnsi="Times New Roman" w:cs="Times New Roman"/>
+          <w:sz w:val="24"/>
+          <w:szCs w:val="24"/>
         </w:rPr>
         <w:tab/>
         <w:t>Alarmes</w:t>
@@ -503,24 +457,21 @@
           <w:rFonts w:ascii="Times New Roman" w:hAnsi="Times New Roman" w:cs="Times New Roman"/>
           <w:sz w:val="24"/>
           <w:szCs w:val="24"/>
-          <w:lang/>
-        </w:rPr>
-      </w:pPr>
-      <w:r>
-        <w:rPr>
-          <w:rFonts w:ascii="Times New Roman" w:hAnsi="Times New Roman" w:cs="Times New Roman"/>
-          <w:sz w:val="24"/>
-          <w:szCs w:val="24"/>
-          <w:lang/>
-        </w:rPr>
-        <w:tab/>
-      </w:r>
-      <w:r>
-        <w:rPr>
-          <w:rFonts w:ascii="Times New Roman" w:hAnsi="Times New Roman" w:cs="Times New Roman"/>
-          <w:sz w:val="24"/>
-          <w:szCs w:val="24"/>
-          <w:lang/>
+        </w:rPr>
+      </w:pPr>
+      <w:r>
+        <w:rPr>
+          <w:rFonts w:ascii="Times New Roman" w:hAnsi="Times New Roman" w:cs="Times New Roman"/>
+          <w:sz w:val="24"/>
+          <w:szCs w:val="24"/>
+        </w:rPr>
+        <w:tab/>
+      </w:r>
+      <w:r>
+        <w:rPr>
+          <w:rFonts w:ascii="Times New Roman" w:hAnsi="Times New Roman" w:cs="Times New Roman"/>
+          <w:sz w:val="24"/>
+          <w:szCs w:val="24"/>
         </w:rPr>
         <w:tab/>
         <w:t>Computador de bordo</w:t>
@@ -536,24 +487,21 @@
           <w:rFonts w:ascii="Times New Roman" w:hAnsi="Times New Roman" w:cs="Times New Roman"/>
           <w:sz w:val="24"/>
           <w:szCs w:val="24"/>
-          <w:lang/>
-        </w:rPr>
-      </w:pPr>
-      <w:r>
-        <w:rPr>
-          <w:rFonts w:ascii="Times New Roman" w:hAnsi="Times New Roman" w:cs="Times New Roman"/>
-          <w:sz w:val="24"/>
-          <w:szCs w:val="24"/>
-          <w:lang/>
-        </w:rPr>
-        <w:tab/>
-      </w:r>
-      <w:r>
-        <w:rPr>
-          <w:rFonts w:ascii="Times New Roman" w:hAnsi="Times New Roman" w:cs="Times New Roman"/>
-          <w:sz w:val="24"/>
-          <w:szCs w:val="24"/>
-          <w:lang/>
+        </w:rPr>
+      </w:pPr>
+      <w:r>
+        <w:rPr>
+          <w:rFonts w:ascii="Times New Roman" w:hAnsi="Times New Roman" w:cs="Times New Roman"/>
+          <w:sz w:val="24"/>
+          <w:szCs w:val="24"/>
+        </w:rPr>
+        <w:tab/>
+      </w:r>
+      <w:r>
+        <w:rPr>
+          <w:rFonts w:ascii="Times New Roman" w:hAnsi="Times New Roman" w:cs="Times New Roman"/>
+          <w:sz w:val="24"/>
+          <w:szCs w:val="24"/>
         </w:rPr>
         <w:tab/>
         <w:t>Controle de transmissão</w:t>
@@ -569,24 +517,21 @@
           <w:rFonts w:ascii="Times New Roman" w:hAnsi="Times New Roman" w:cs="Times New Roman"/>
           <w:sz w:val="24"/>
           <w:szCs w:val="24"/>
-          <w:lang/>
-        </w:rPr>
-      </w:pPr>
-      <w:r>
-        <w:rPr>
-          <w:rFonts w:ascii="Times New Roman" w:hAnsi="Times New Roman" w:cs="Times New Roman"/>
-          <w:sz w:val="24"/>
-          <w:szCs w:val="24"/>
-          <w:lang/>
-        </w:rPr>
-        <w:tab/>
-      </w:r>
-      <w:r>
-        <w:rPr>
-          <w:rFonts w:ascii="Times New Roman" w:hAnsi="Times New Roman" w:cs="Times New Roman"/>
-          <w:sz w:val="24"/>
-          <w:szCs w:val="24"/>
-          <w:lang/>
+        </w:rPr>
+      </w:pPr>
+      <w:r>
+        <w:rPr>
+          <w:rFonts w:ascii="Times New Roman" w:hAnsi="Times New Roman" w:cs="Times New Roman"/>
+          <w:sz w:val="24"/>
+          <w:szCs w:val="24"/>
+        </w:rPr>
+        <w:tab/>
+      </w:r>
+      <w:r>
+        <w:rPr>
+          <w:rFonts w:ascii="Times New Roman" w:hAnsi="Times New Roman" w:cs="Times New Roman"/>
+          <w:sz w:val="24"/>
+          <w:szCs w:val="24"/>
         </w:rPr>
         <w:tab/>
         <w:t xml:space="preserve">Sistemas em tempo real </w:t>
@@ -602,24 +547,21 @@
           <w:rFonts w:ascii="Times New Roman" w:hAnsi="Times New Roman" w:cs="Times New Roman"/>
           <w:sz w:val="24"/>
           <w:szCs w:val="24"/>
-          <w:lang/>
-        </w:rPr>
-      </w:pPr>
-      <w:r>
-        <w:rPr>
-          <w:rFonts w:ascii="Times New Roman" w:hAnsi="Times New Roman" w:cs="Times New Roman"/>
-          <w:sz w:val="24"/>
-          <w:szCs w:val="24"/>
-          <w:lang/>
-        </w:rPr>
-        <w:tab/>
-      </w:r>
-      <w:r>
-        <w:rPr>
-          <w:rFonts w:ascii="Times New Roman" w:hAnsi="Times New Roman" w:cs="Times New Roman"/>
-          <w:sz w:val="24"/>
-          <w:szCs w:val="24"/>
-          <w:lang/>
+        </w:rPr>
+      </w:pPr>
+      <w:r>
+        <w:rPr>
+          <w:rFonts w:ascii="Times New Roman" w:hAnsi="Times New Roman" w:cs="Times New Roman"/>
+          <w:sz w:val="24"/>
+          <w:szCs w:val="24"/>
+        </w:rPr>
+        <w:tab/>
+      </w:r>
+      <w:r>
+        <w:rPr>
+          <w:rFonts w:ascii="Times New Roman" w:hAnsi="Times New Roman" w:cs="Times New Roman"/>
+          <w:sz w:val="24"/>
+          <w:szCs w:val="24"/>
         </w:rPr>
         <w:tab/>
         <w:t>Controle de tração</w:t>
@@ -635,24 +577,21 @@
           <w:rFonts w:ascii="Times New Roman" w:hAnsi="Times New Roman" w:cs="Times New Roman"/>
           <w:sz w:val="24"/>
           <w:szCs w:val="24"/>
-          <w:lang/>
-        </w:rPr>
-      </w:pPr>
-      <w:r>
-        <w:rPr>
-          <w:rFonts w:ascii="Times New Roman" w:hAnsi="Times New Roman" w:cs="Times New Roman"/>
-          <w:sz w:val="24"/>
-          <w:szCs w:val="24"/>
-          <w:lang/>
-        </w:rPr>
-        <w:tab/>
-      </w:r>
-      <w:r>
-        <w:rPr>
-          <w:rFonts w:ascii="Times New Roman" w:hAnsi="Times New Roman" w:cs="Times New Roman"/>
-          <w:sz w:val="24"/>
-          <w:szCs w:val="24"/>
-          <w:lang/>
+        </w:rPr>
+      </w:pPr>
+      <w:r>
+        <w:rPr>
+          <w:rFonts w:ascii="Times New Roman" w:hAnsi="Times New Roman" w:cs="Times New Roman"/>
+          <w:sz w:val="24"/>
+          <w:szCs w:val="24"/>
+        </w:rPr>
+        <w:tab/>
+      </w:r>
+      <w:r>
+        <w:rPr>
+          <w:rFonts w:ascii="Times New Roman" w:hAnsi="Times New Roman" w:cs="Times New Roman"/>
+          <w:sz w:val="24"/>
+          <w:szCs w:val="24"/>
         </w:rPr>
         <w:tab/>
         <w:t>Suspensão ativa</w:t>
@@ -668,24 +607,21 @@
           <w:rFonts w:ascii="Times New Roman" w:hAnsi="Times New Roman" w:cs="Times New Roman"/>
           <w:sz w:val="24"/>
           <w:szCs w:val="24"/>
-          <w:lang/>
-        </w:rPr>
-      </w:pPr>
-      <w:r>
-        <w:rPr>
-          <w:rFonts w:ascii="Times New Roman" w:hAnsi="Times New Roman" w:cs="Times New Roman"/>
-          <w:sz w:val="24"/>
-          <w:szCs w:val="24"/>
-          <w:lang/>
-        </w:rPr>
-        <w:tab/>
-      </w:r>
-      <w:r>
-        <w:rPr>
-          <w:rFonts w:ascii="Times New Roman" w:hAnsi="Times New Roman" w:cs="Times New Roman"/>
-          <w:sz w:val="24"/>
-          <w:szCs w:val="24"/>
-          <w:lang/>
+        </w:rPr>
+      </w:pPr>
+      <w:r>
+        <w:rPr>
+          <w:rFonts w:ascii="Times New Roman" w:hAnsi="Times New Roman" w:cs="Times New Roman"/>
+          <w:sz w:val="24"/>
+          <w:szCs w:val="24"/>
+        </w:rPr>
+        <w:tab/>
+      </w:r>
+      <w:r>
+        <w:rPr>
+          <w:rFonts w:ascii="Times New Roman" w:hAnsi="Times New Roman" w:cs="Times New Roman"/>
+          <w:sz w:val="24"/>
+          <w:szCs w:val="24"/>
         </w:rPr>
         <w:tab/>
         <w:t>Sistemas de entretenimento</w:t>
@@ -701,15 +637,13 @@
           <w:rFonts w:ascii="Times New Roman" w:hAnsi="Times New Roman" w:cs="Times New Roman"/>
           <w:sz w:val="24"/>
           <w:szCs w:val="24"/>
-          <w:lang/>
-        </w:rPr>
-      </w:pPr>
-      <w:r>
-        <w:rPr>
-          <w:rFonts w:ascii="Times New Roman" w:hAnsi="Times New Roman" w:cs="Times New Roman"/>
-          <w:sz w:val="24"/>
-          <w:szCs w:val="24"/>
-          <w:lang/>
+        </w:rPr>
+      </w:pPr>
+      <w:r>
+        <w:rPr>
+          <w:rFonts w:ascii="Times New Roman" w:hAnsi="Times New Roman" w:cs="Times New Roman"/>
+          <w:sz w:val="24"/>
+          <w:szCs w:val="24"/>
         </w:rPr>
         <w:tab/>
         <w:t>*Para eletrodomésticos;</w:t>
@@ -725,24 +659,21 @@
           <w:rFonts w:ascii="Times New Roman" w:hAnsi="Times New Roman" w:cs="Times New Roman"/>
           <w:sz w:val="24"/>
           <w:szCs w:val="24"/>
-          <w:lang/>
-        </w:rPr>
-      </w:pPr>
-      <w:r>
-        <w:rPr>
-          <w:rFonts w:ascii="Times New Roman" w:hAnsi="Times New Roman" w:cs="Times New Roman"/>
-          <w:sz w:val="24"/>
-          <w:szCs w:val="24"/>
-          <w:lang/>
-        </w:rPr>
-        <w:tab/>
-      </w:r>
-      <w:r>
-        <w:rPr>
-          <w:rFonts w:ascii="Times New Roman" w:hAnsi="Times New Roman" w:cs="Times New Roman"/>
-          <w:sz w:val="24"/>
-          <w:szCs w:val="24"/>
-          <w:lang/>
+        </w:rPr>
+      </w:pPr>
+      <w:r>
+        <w:rPr>
+          <w:rFonts w:ascii="Times New Roman" w:hAnsi="Times New Roman" w:cs="Times New Roman"/>
+          <w:sz w:val="24"/>
+          <w:szCs w:val="24"/>
+        </w:rPr>
+        <w:tab/>
+      </w:r>
+      <w:r>
+        <w:rPr>
+          <w:rFonts w:ascii="Times New Roman" w:hAnsi="Times New Roman" w:cs="Times New Roman"/>
+          <w:sz w:val="24"/>
+          <w:szCs w:val="24"/>
         </w:rPr>
         <w:tab/>
         <w:t xml:space="preserve">Controle de maquina de lavar, micro-ondas, refrigeradores, </w:t>
@@ -753,7 +684,6 @@
           <w:rFonts w:ascii="Times New Roman" w:hAnsi="Times New Roman" w:cs="Times New Roman"/>
           <w:sz w:val="24"/>
           <w:szCs w:val="24"/>
-          <w:lang/>
         </w:rPr>
         <w:t>ar-cpndicionado</w:t>
       </w:r>
@@ -769,15 +699,13 @@
           <w:rFonts w:ascii="Times New Roman" w:hAnsi="Times New Roman" w:cs="Times New Roman"/>
           <w:sz w:val="24"/>
           <w:szCs w:val="24"/>
-          <w:lang/>
-        </w:rPr>
-      </w:pPr>
-      <w:r>
-        <w:rPr>
-          <w:rFonts w:ascii="Times New Roman" w:hAnsi="Times New Roman" w:cs="Times New Roman"/>
-          <w:sz w:val="24"/>
-          <w:szCs w:val="24"/>
-          <w:lang/>
+        </w:rPr>
+      </w:pPr>
+      <w:r>
+        <w:rPr>
+          <w:rFonts w:ascii="Times New Roman" w:hAnsi="Times New Roman" w:cs="Times New Roman"/>
+          <w:sz w:val="24"/>
+          <w:szCs w:val="24"/>
         </w:rPr>
         <w:tab/>
         <w:t>*Para automação industrial;</w:t>
@@ -793,24 +721,21 @@
           <w:rFonts w:ascii="Times New Roman" w:hAnsi="Times New Roman" w:cs="Times New Roman"/>
           <w:sz w:val="24"/>
           <w:szCs w:val="24"/>
-          <w:lang/>
-        </w:rPr>
-      </w:pPr>
-      <w:r>
-        <w:rPr>
-          <w:rFonts w:ascii="Times New Roman" w:hAnsi="Times New Roman" w:cs="Times New Roman"/>
-          <w:sz w:val="24"/>
-          <w:szCs w:val="24"/>
-          <w:lang/>
-        </w:rPr>
-        <w:tab/>
-      </w:r>
-      <w:r>
-        <w:rPr>
-          <w:rFonts w:ascii="Times New Roman" w:hAnsi="Times New Roman" w:cs="Times New Roman"/>
-          <w:sz w:val="24"/>
-          <w:szCs w:val="24"/>
-          <w:lang/>
+        </w:rPr>
+      </w:pPr>
+      <w:r>
+        <w:rPr>
+          <w:rFonts w:ascii="Times New Roman" w:hAnsi="Times New Roman" w:cs="Times New Roman"/>
+          <w:sz w:val="24"/>
+          <w:szCs w:val="24"/>
+        </w:rPr>
+        <w:tab/>
+      </w:r>
+      <w:r>
+        <w:rPr>
+          <w:rFonts w:ascii="Times New Roman" w:hAnsi="Times New Roman" w:cs="Times New Roman"/>
+          <w:sz w:val="24"/>
+          <w:szCs w:val="24"/>
         </w:rPr>
         <w:tab/>
         <w:t>Robótica industrial, instrumentos inteligentes, acionamentos elétricos, computador de vazão</w:t>
@@ -826,39 +751,35 @@
           <w:rFonts w:ascii="Times New Roman" w:hAnsi="Times New Roman" w:cs="Times New Roman"/>
           <w:sz w:val="24"/>
           <w:szCs w:val="24"/>
-          <w:lang/>
-        </w:rPr>
-      </w:pPr>
-      <w:r>
-        <w:rPr>
-          <w:rFonts w:ascii="Times New Roman" w:hAnsi="Times New Roman" w:cs="Times New Roman"/>
-          <w:sz w:val="24"/>
-          <w:szCs w:val="24"/>
-          <w:lang/>
-        </w:rPr>
-        <w:tab/>
-      </w:r>
-      <w:r>
-        <w:rPr>
-          <w:rFonts w:ascii="Times New Roman" w:hAnsi="Times New Roman" w:cs="Times New Roman"/>
-          <w:sz w:val="24"/>
-          <w:szCs w:val="24"/>
-          <w:lang/>
-        </w:rPr>
-        <w:tab/>
-      </w:r>
-    </w:p>
-    <w:p>
-      <w:pPr>
-        <w:autoSpaceDE w:val="0"/>
-        <w:autoSpaceDN w:val="0"/>
-        <w:adjustRightInd w:val="0"/>
-        <w:spacing w:after="0" w:line="240" w:lineRule="auto"/>
-        <w:rPr>
-          <w:rFonts w:ascii="Times New Roman" w:hAnsi="Times New Roman" w:cs="Times New Roman"/>
-          <w:sz w:val="24"/>
-          <w:szCs w:val="24"/>
-          <w:lang/>
+        </w:rPr>
+      </w:pPr>
+      <w:r>
+        <w:rPr>
+          <w:rFonts w:ascii="Times New Roman" w:hAnsi="Times New Roman" w:cs="Times New Roman"/>
+          <w:sz w:val="24"/>
+          <w:szCs w:val="24"/>
+        </w:rPr>
+        <w:tab/>
+      </w:r>
+      <w:r>
+        <w:rPr>
+          <w:rFonts w:ascii="Times New Roman" w:hAnsi="Times New Roman" w:cs="Times New Roman"/>
+          <w:sz w:val="24"/>
+          <w:szCs w:val="24"/>
+        </w:rPr>
+        <w:tab/>
+      </w:r>
+    </w:p>
+    <w:p>
+      <w:pPr>
+        <w:autoSpaceDE w:val="0"/>
+        <w:autoSpaceDN w:val="0"/>
+        <w:adjustRightInd w:val="0"/>
+        <w:spacing w:after="0" w:line="240" w:lineRule="auto"/>
+        <w:rPr>
+          <w:rFonts w:ascii="Times New Roman" w:hAnsi="Times New Roman" w:cs="Times New Roman"/>
+          <w:sz w:val="24"/>
+          <w:szCs w:val="24"/>
         </w:rPr>
       </w:pPr>
       <w:proofErr w:type="gramStart"/>
@@ -867,7 +788,6 @@
           <w:rFonts w:ascii="Times New Roman" w:hAnsi="Times New Roman" w:cs="Times New Roman"/>
           <w:sz w:val="24"/>
           <w:szCs w:val="24"/>
-          <w:lang/>
         </w:rPr>
         <w:t>4</w:t>
       </w:r>
@@ -877,7 +797,6 @@
           <w:rFonts w:ascii="Times New Roman" w:hAnsi="Times New Roman" w:cs="Times New Roman"/>
           <w:sz w:val="24"/>
           <w:szCs w:val="24"/>
-          <w:lang/>
         </w:rPr>
         <w:t>)Cite arquiteturas possíveis e as diferenças entre elas.</w:t>
       </w:r>
@@ -892,21 +811,19 @@
           <w:rFonts w:ascii="Times New Roman" w:hAnsi="Times New Roman" w:cs="Times New Roman"/>
           <w:sz w:val="24"/>
           <w:szCs w:val="24"/>
-          <w:lang/>
-        </w:rPr>
-      </w:pPr>
-    </w:p>
-    <w:p>
-      <w:pPr>
-        <w:autoSpaceDE w:val="0"/>
-        <w:autoSpaceDN w:val="0"/>
-        <w:adjustRightInd w:val="0"/>
-        <w:spacing w:after="0" w:line="240" w:lineRule="auto"/>
-        <w:rPr>
-          <w:rFonts w:ascii="Times New Roman" w:hAnsi="Times New Roman" w:cs="Times New Roman"/>
-          <w:sz w:val="24"/>
-          <w:szCs w:val="24"/>
-          <w:lang/>
+        </w:rPr>
+      </w:pPr>
+    </w:p>
+    <w:p>
+      <w:pPr>
+        <w:autoSpaceDE w:val="0"/>
+        <w:autoSpaceDN w:val="0"/>
+        <w:adjustRightInd w:val="0"/>
+        <w:spacing w:after="0" w:line="240" w:lineRule="auto"/>
+        <w:rPr>
+          <w:rFonts w:ascii="Times New Roman" w:hAnsi="Times New Roman" w:cs="Times New Roman"/>
+          <w:sz w:val="24"/>
+          <w:szCs w:val="24"/>
         </w:rPr>
       </w:pPr>
       <w:proofErr w:type="gramStart"/>
@@ -915,7 +832,6 @@
           <w:rFonts w:ascii="Times New Roman" w:hAnsi="Times New Roman" w:cs="Times New Roman"/>
           <w:sz w:val="24"/>
           <w:szCs w:val="24"/>
-          <w:lang/>
         </w:rPr>
         <w:t>5</w:t>
       </w:r>
@@ -925,7 +841,6 @@
           <w:rFonts w:ascii="Times New Roman" w:hAnsi="Times New Roman" w:cs="Times New Roman"/>
           <w:sz w:val="24"/>
           <w:szCs w:val="24"/>
-          <w:lang/>
         </w:rPr>
         <w:t xml:space="preserve">)Por que usamos o </w:t>
       </w:r>
@@ -935,7 +850,6 @@
           <w:rFonts w:ascii="Times New Roman" w:hAnsi="Times New Roman" w:cs="Times New Roman"/>
           <w:sz w:val="24"/>
           <w:szCs w:val="24"/>
-          <w:lang/>
         </w:rPr>
         <w:t>Raspberry</w:t>
       </w:r>
@@ -945,7 +859,6 @@
           <w:rFonts w:ascii="Times New Roman" w:hAnsi="Times New Roman" w:cs="Times New Roman"/>
           <w:sz w:val="24"/>
           <w:szCs w:val="24"/>
-          <w:lang/>
         </w:rPr>
         <w:t xml:space="preserve"> </w:t>
       </w:r>
@@ -955,7 +868,6 @@
           <w:rFonts w:ascii="Times New Roman" w:hAnsi="Times New Roman" w:cs="Times New Roman"/>
           <w:sz w:val="24"/>
           <w:szCs w:val="24"/>
-          <w:lang/>
         </w:rPr>
         <w:t>Pi</w:t>
       </w:r>
@@ -965,7 +877,6 @@
           <w:rFonts w:ascii="Times New Roman" w:hAnsi="Times New Roman" w:cs="Times New Roman"/>
           <w:sz w:val="24"/>
           <w:szCs w:val="24"/>
-          <w:lang/>
         </w:rPr>
         <w:t xml:space="preserve"> na disciplina, ao invés de outro system </w:t>
       </w:r>
@@ -975,7 +886,6 @@
           <w:rFonts w:ascii="Times New Roman" w:hAnsi="Times New Roman" w:cs="Times New Roman"/>
           <w:sz w:val="24"/>
           <w:szCs w:val="24"/>
-          <w:lang/>
         </w:rPr>
         <w:t>on</w:t>
       </w:r>
@@ -985,7 +895,6 @@
           <w:rFonts w:ascii="Times New Roman" w:hAnsi="Times New Roman" w:cs="Times New Roman"/>
           <w:sz w:val="24"/>
           <w:szCs w:val="24"/>
-          <w:lang/>
         </w:rPr>
         <w:t xml:space="preserve"> chip?</w:t>
       </w:r>
@@ -1000,15 +909,13 @@
           <w:rFonts w:ascii="Times New Roman" w:hAnsi="Times New Roman" w:cs="Times New Roman"/>
           <w:sz w:val="24"/>
           <w:szCs w:val="24"/>
-          <w:lang/>
-        </w:rPr>
-      </w:pPr>
-      <w:r>
-        <w:rPr>
-          <w:rFonts w:ascii="Times New Roman" w:hAnsi="Times New Roman" w:cs="Times New Roman"/>
-          <w:sz w:val="24"/>
-          <w:szCs w:val="24"/>
-          <w:lang/>
+        </w:rPr>
+      </w:pPr>
+      <w:r>
+        <w:rPr>
+          <w:rFonts w:ascii="Times New Roman" w:hAnsi="Times New Roman" w:cs="Times New Roman"/>
+          <w:sz w:val="24"/>
+          <w:szCs w:val="24"/>
         </w:rPr>
         <w:tab/>
         <w:t>Usamos ele</w:t>
@@ -1019,7 +926,6 @@
           <w:rFonts w:ascii="Times New Roman" w:hAnsi="Times New Roman" w:cs="Times New Roman"/>
           <w:sz w:val="24"/>
           <w:szCs w:val="24"/>
-          <w:lang/>
         </w:rPr>
         <w:t xml:space="preserve"> pois</w:t>
       </w:r>
@@ -1029,18 +935,11 @@
           <w:rFonts w:ascii="Times New Roman" w:hAnsi="Times New Roman" w:cs="Times New Roman"/>
           <w:sz w:val="24"/>
           <w:szCs w:val="24"/>
-          <w:lang/>
         </w:rPr>
         <w:t xml:space="preserve"> ele já é bem completo e atende aos requisitos necessários para a disciplina</w:t>
       </w:r>
     </w:p>
-    <w:p>
-      <w:pPr>
-        <w:rPr>
-          <w:lang/>
-        </w:rPr>
-      </w:pPr>
-    </w:p>
+    <w:p/>
     <w:sectPr>
       <w:pgSz w:w="12240" w:h="15840"/>
       <w:pgMar w:top="1417" w:right="1701" w:bottom="1417" w:left="1701" w:header="720" w:footer="720" w:gutter="0"/>

</xml_diff>